<commit_message>
Added an extrarow  to Orbital_timelog.docx
</commit_message>
<xml_diff>
--- a/Orbital_timelog.docx
+++ b/Orbital_timelog.docx
@@ -46,8 +46,6 @@
             <w:tcW w:w="3027" w:type="dxa"/>
           </w:tcPr>
           <w:p>
-            <w:bookmarkStart w:id="0" w:name="_GoBack"/>
-            <w:bookmarkEnd w:id="0"/>
             <w:r>
               <w:t>Date</w:t>
             </w:r>
@@ -828,8 +826,22 @@
         </w:trPr>
         <w:tc>
           <w:tcPr>
-            <w:tcW w:w="8933" w:type="dxa"/>
-            <w:gridSpan w:val="3"/>
+            <w:tcW w:w="3027" w:type="dxa"/>
+          </w:tcPr>
+          <w:p/>
+        </w:tc>
+        <w:tc>
+          <w:tcPr>
+            <w:tcW w:w="2954" w:type="dxa"/>
+          </w:tcPr>
+          <w:p>
+            <w:bookmarkStart w:id="0" w:name="_GoBack"/>
+            <w:bookmarkEnd w:id="0"/>
+          </w:p>
+        </w:tc>
+        <w:tc>
+          <w:tcPr>
+            <w:tcW w:w="2952" w:type="dxa"/>
           </w:tcPr>
           <w:p/>
         </w:tc>

</xml_diff>